<commit_message>
poprawione sprawozdanie na laborkach
</commit_message>
<xml_diff>
--- a/non-java-files/SPRAWOZDANIE HURTOWNIE DANYCH BĄCZYŃSKI CHAREWICZ.docx
+++ b/non-java-files/SPRAWOZDANIE HURTOWNIE DANYCH BĄCZYŃSKI CHAREWICZ.docx
@@ -600,7 +600,23 @@
                 <w:rFonts w:eastAsia="Times New Roman"/>
                 <w:noProof/>
               </w:rPr>
-              <w:t>Jakość danych</w:t>
+              <w:t xml:space="preserve">Jakość </w:t>
+            </w:r>
+            <w:r>
+              <w:rPr>
+                <w:rStyle w:val="Hipercze"/>
+                <w:rFonts w:eastAsia="Times New Roman"/>
+                <w:noProof/>
+              </w:rPr>
+              <w:t>d</w:t>
+            </w:r>
+            <w:r>
+              <w:rPr>
+                <w:rStyle w:val="Hipercze"/>
+                <w:rFonts w:eastAsia="Times New Roman"/>
+                <w:noProof/>
+              </w:rPr>
+              <w:t>anych</w:t>
             </w:r>
             <w:r>
               <w:rPr>
@@ -614,41 +630,7 @@
                 <w:noProof/>
                 <w:webHidden/>
               </w:rPr>
-              <w:fldChar w:fldCharType="begin"/>
-            </w:r>
-            <w:r>
-              <w:rPr>
-                <w:noProof/>
-                <w:webHidden/>
-              </w:rPr>
-              <w:instrText xml:space="preserve"> PAGEREF _Toc453106889 \h </w:instrText>
-            </w:r>
-            <w:r>
-              <w:rPr>
-                <w:noProof/>
-                <w:webHidden/>
-              </w:rPr>
-            </w:r>
-            <w:r>
-              <w:rPr>
-                <w:noProof/>
-                <w:webHidden/>
-              </w:rPr>
-              <w:fldChar w:fldCharType="separate"/>
-            </w:r>
-            <w:r>
-              <w:rPr>
-                <w:noProof/>
-                <w:webHidden/>
-              </w:rPr>
-              <w:t>4</w:t>
-            </w:r>
-            <w:r>
-              <w:rPr>
-                <w:noProof/>
-                <w:webHidden/>
-              </w:rPr>
-              <w:fldChar w:fldCharType="end"/>
+              <w:t>5</w:t>
             </w:r>
           </w:hyperlink>
         </w:p>
@@ -701,41 +683,7 @@
                 <w:noProof/>
                 <w:webHidden/>
               </w:rPr>
-              <w:fldChar w:fldCharType="begin"/>
-            </w:r>
-            <w:r>
-              <w:rPr>
-                <w:noProof/>
-                <w:webHidden/>
-              </w:rPr>
-              <w:instrText xml:space="preserve"> PAGEREF _Toc453106890 \h </w:instrText>
-            </w:r>
-            <w:r>
-              <w:rPr>
-                <w:noProof/>
-                <w:webHidden/>
-              </w:rPr>
-            </w:r>
-            <w:r>
-              <w:rPr>
-                <w:noProof/>
-                <w:webHidden/>
-              </w:rPr>
-              <w:fldChar w:fldCharType="separate"/>
-            </w:r>
-            <w:r>
-              <w:rPr>
-                <w:noProof/>
-                <w:webHidden/>
-              </w:rPr>
-              <w:t>5</w:t>
-            </w:r>
-            <w:r>
-              <w:rPr>
-                <w:noProof/>
-                <w:webHidden/>
-              </w:rPr>
-              <w:fldChar w:fldCharType="end"/>
+              <w:t>6</w:t>
             </w:r>
           </w:hyperlink>
         </w:p>
@@ -808,41 +756,7 @@
                 <w:noProof/>
                 <w:webHidden/>
               </w:rPr>
-              <w:fldChar w:fldCharType="begin"/>
-            </w:r>
-            <w:r>
-              <w:rPr>
-                <w:noProof/>
-                <w:webHidden/>
-              </w:rPr>
-              <w:instrText xml:space="preserve"> PAGEREF _Toc453106891 \h </w:instrText>
-            </w:r>
-            <w:r>
-              <w:rPr>
-                <w:noProof/>
-                <w:webHidden/>
-              </w:rPr>
-            </w:r>
-            <w:r>
-              <w:rPr>
-                <w:noProof/>
-                <w:webHidden/>
-              </w:rPr>
-              <w:fldChar w:fldCharType="separate"/>
-            </w:r>
-            <w:r>
-              <w:rPr>
-                <w:noProof/>
-                <w:webHidden/>
-              </w:rPr>
-              <w:t>6</w:t>
-            </w:r>
-            <w:r>
-              <w:rPr>
-                <w:noProof/>
-                <w:webHidden/>
-              </w:rPr>
-              <w:fldChar w:fldCharType="end"/>
+              <w:t>7</w:t>
             </w:r>
           </w:hyperlink>
         </w:p>
@@ -894,7 +808,7 @@
                 <w:noProof/>
                 <w:webHidden/>
               </w:rPr>
-              <w:t>8</w:t>
+              <w:t>9</w:t>
             </w:r>
           </w:hyperlink>
         </w:p>
@@ -946,7 +860,7 @@
                 <w:noProof/>
                 <w:webHidden/>
               </w:rPr>
-              <w:t>9</w:t>
+              <w:t>10</w:t>
             </w:r>
           </w:hyperlink>
         </w:p>
@@ -999,7 +913,7 @@
                 <w:noProof/>
                 <w:webHidden/>
               </w:rPr>
-              <w:t>9</w:t>
+              <w:t>10</w:t>
             </w:r>
           </w:hyperlink>
         </w:p>
@@ -1052,7 +966,7 @@
                 <w:noProof/>
                 <w:webHidden/>
               </w:rPr>
-              <w:t>10</w:t>
+              <w:t>11</w:t>
             </w:r>
           </w:hyperlink>
         </w:p>
@@ -1105,9 +1019,15 @@
                 <w:noProof/>
                 <w:webHidden/>
               </w:rPr>
-              <w:t>10</w:t>
+              <w:t>1</w:t>
             </w:r>
           </w:hyperlink>
+          <w:r>
+            <w:rPr>
+              <w:noProof/>
+            </w:rPr>
+            <w:t>1</w:t>
+          </w:r>
         </w:p>
         <w:p>
           <w:pPr>
@@ -1157,9 +1077,15 @@
                 <w:noProof/>
                 <w:webHidden/>
               </w:rPr>
-              <w:t>11</w:t>
+              <w:t>1</w:t>
             </w:r>
           </w:hyperlink>
+          <w:r>
+            <w:rPr>
+              <w:noProof/>
+            </w:rPr>
+            <w:t>2</w:t>
+          </w:r>
         </w:p>
         <w:p>
           <w:r>
@@ -1177,8 +1103,6 @@
       <w:r>
         <w:br w:type="page"/>
       </w:r>
-      <w:bookmarkStart w:id="0" w:name="_GoBack"/>
-      <w:bookmarkEnd w:id="0"/>
     </w:p>
     <w:p>
       <w:pPr>
@@ -1187,8 +1111,8 @@
           <w:rFonts w:eastAsia="Times New Roman"/>
         </w:rPr>
       </w:pPr>
-      <w:bookmarkStart w:id="1" w:name="_Toc453106829"/>
-      <w:bookmarkStart w:id="2" w:name="_Toc453106888"/>
+      <w:bookmarkStart w:id="0" w:name="_Toc453106829"/>
+      <w:bookmarkStart w:id="1" w:name="_Toc453106888"/>
       <w:r>
         <w:rPr>
           <w:rFonts w:eastAsia="Times New Roman"/>
@@ -1196,8 +1120,8 @@
         <w:lastRenderedPageBreak/>
         <w:t>Wybór i opis źródeł</w:t>
       </w:r>
+      <w:bookmarkEnd w:id="0"/>
       <w:bookmarkEnd w:id="1"/>
-      <w:bookmarkEnd w:id="2"/>
     </w:p>
     <w:p>
       <w:pPr>
@@ -1256,6 +1180,9 @@
     <w:p>
       <w:pPr>
         <w:jc w:val="both"/>
+        <w:rPr>
+          <w:rFonts w:ascii="Times New Roman" w:eastAsia="Times New Roman" w:hAnsi="Times New Roman" w:cs="Times New Roman"/>
+        </w:rPr>
       </w:pPr>
       <w:r>
         <w:rPr>
@@ -1319,6 +1246,46 @@
     </w:p>
     <w:p>
       <w:pPr>
+        <w:jc w:val="both"/>
+      </w:pPr>
+      <w:r>
+        <w:rPr>
+          <w:rFonts w:ascii="Times New Roman" w:eastAsia="Times New Roman" w:hAnsi="Times New Roman" w:cs="Times New Roman"/>
+        </w:rPr>
+        <w:tab/>
+        <w:t xml:space="preserve">W opisie źródła danych uzyskaliśmy również częściowe informacje na temat dziedzin danych, na przykład w tabeli </w:t>
+      </w:r>
+      <w:proofErr w:type="spellStart"/>
+      <w:r>
+        <w:rPr>
+          <w:rFonts w:ascii="Times New Roman" w:eastAsia="Times New Roman" w:hAnsi="Times New Roman" w:cs="Times New Roman"/>
+        </w:rPr>
+        <w:t>customer</w:t>
+      </w:r>
+      <w:proofErr w:type="spellEnd"/>
+      <w:r>
+        <w:rPr>
+          <w:rFonts w:ascii="Times New Roman" w:eastAsia="Times New Roman" w:hAnsi="Times New Roman" w:cs="Times New Roman"/>
+        </w:rPr>
+        <w:t xml:space="preserve"> (opis klientów) pole email było polem sklejenia automatycznego pola imienia i nazwiska z dodaniem @dellstore.com. Dane były generowane, pole data jest z przedziału roku 2004. Opis podawał również informacje, że nazwiska i imiona zostały </w:t>
+      </w:r>
+      <w:proofErr w:type="spellStart"/>
+      <w:r>
+        <w:rPr>
+          <w:rFonts w:ascii="Times New Roman" w:eastAsia="Times New Roman" w:hAnsi="Times New Roman" w:cs="Times New Roman"/>
+        </w:rPr>
+        <w:t>zahashowane</w:t>
+      </w:r>
+      <w:proofErr w:type="spellEnd"/>
+      <w:r>
+        <w:rPr>
+          <w:rFonts w:ascii="Times New Roman" w:eastAsia="Times New Roman" w:hAnsi="Times New Roman" w:cs="Times New Roman"/>
+        </w:rPr>
+        <w:t>, by nie ujawniać danych klientów, a pole numeru kategorii nie miało rzeczywistego odniesienia i było numerowane od 1 do 16 (Bo na tyle kategorii sklep dzielił swoje produkty).</w:t>
+      </w:r>
+    </w:p>
+    <w:p>
+      <w:pPr>
         <w:spacing w:after="160" w:line="259" w:lineRule="auto"/>
         <w:rPr>
           <w:sz w:val="24"/>
@@ -1328,6 +1295,85 @@
         <w:rPr>
           <w:sz w:val="24"/>
         </w:rPr>
+        <w:tab/>
+      </w:r>
+    </w:p>
+    <w:p>
+      <w:pPr>
+        <w:keepNext/>
+        <w:spacing w:after="160" w:line="259" w:lineRule="auto"/>
+      </w:pPr>
+      <w:r>
+        <w:rPr>
+          <w:sz w:val="24"/>
+        </w:rPr>
+        <w:lastRenderedPageBreak/>
+        <w:pict>
+          <v:shapetype id="_x0000_t75" coordsize="21600,21600" o:spt="75" o:preferrelative="t" path="m@4@5l@4@11@9@11@9@5xe" filled="f" stroked="f">
+            <v:stroke joinstyle="miter"/>
+            <v:formulas>
+              <v:f eqn="if lineDrawn pixelLineWidth 0"/>
+              <v:f eqn="sum @0 1 0"/>
+              <v:f eqn="sum 0 0 @1"/>
+              <v:f eqn="prod @2 1 2"/>
+              <v:f eqn="prod @3 21600 pixelWidth"/>
+              <v:f eqn="prod @3 21600 pixelHeight"/>
+              <v:f eqn="sum @0 0 1"/>
+              <v:f eqn="prod @6 1 2"/>
+              <v:f eqn="prod @7 21600 pixelWidth"/>
+              <v:f eqn="sum @8 21600 0"/>
+              <v:f eqn="prod @7 21600 pixelHeight"/>
+              <v:f eqn="sum @10 21600 0"/>
+            </v:formulas>
+            <v:path o:extrusionok="f" gradientshapeok="t" o:connecttype="rect"/>
+            <o:lock v:ext="edit" aspectratio="t"/>
+          </v:shapetype>
+          <v:shape id="_x0000_i1108" type="#_x0000_t75" style="width:216.75pt;height:536.25pt">
+            <v:imagedata r:id="rId6" o:title="sql"/>
+          </v:shape>
+        </w:pict>
+      </w:r>
+    </w:p>
+    <w:p>
+      <w:pPr>
+        <w:pStyle w:val="Legenda"/>
+      </w:pPr>
+      <w:r>
+        <w:t xml:space="preserve">Rysunek </w:t>
+      </w:r>
+      <w:r>
+        <w:fldChar w:fldCharType="begin"/>
+      </w:r>
+      <w:r>
+        <w:instrText xml:space="preserve"> SEQ Rysunek \* ARABIC </w:instrText>
+      </w:r>
+      <w:r>
+        <w:fldChar w:fldCharType="separate"/>
+      </w:r>
+      <w:r>
+        <w:rPr>
+          <w:noProof/>
+        </w:rPr>
+        <w:t>1</w:t>
+      </w:r>
+      <w:r>
+        <w:fldChar w:fldCharType="end"/>
+      </w:r>
+      <w:r>
+        <w:t xml:space="preserve"> Przedstawia źródło danych</w:t>
+      </w:r>
+    </w:p>
+    <w:p>
+      <w:pPr>
+        <w:spacing w:after="160" w:line="259" w:lineRule="auto"/>
+        <w:rPr>
+          <w:sz w:val="24"/>
+        </w:rPr>
+      </w:pPr>
+      <w:r>
+        <w:rPr>
+          <w:sz w:val="24"/>
+        </w:rPr>
         <w:br w:type="page"/>
       </w:r>
     </w:p>
@@ -1338,8 +1384,8 @@
           <w:rFonts w:eastAsia="Times New Roman"/>
         </w:rPr>
       </w:pPr>
-      <w:bookmarkStart w:id="3" w:name="_Toc453106830"/>
-      <w:bookmarkStart w:id="4" w:name="_Toc453106889"/>
+      <w:bookmarkStart w:id="2" w:name="_Toc453106830"/>
+      <w:bookmarkStart w:id="3" w:name="_Toc453106889"/>
       <w:r>
         <w:rPr>
           <w:rFonts w:eastAsia="Times New Roman"/>
@@ -1347,8 +1393,8 @@
         <w:lastRenderedPageBreak/>
         <w:t>Jakość danych</w:t>
       </w:r>
+      <w:bookmarkEnd w:id="2"/>
       <w:bookmarkEnd w:id="3"/>
-      <w:bookmarkEnd w:id="4"/>
     </w:p>
     <w:p>
       <w:pPr>
@@ -1359,7 +1405,7 @@
           <w:noProof/>
         </w:rPr>
         <w:drawing>
-          <wp:inline distT="114300" distB="114300" distL="114300" distR="114300" wp14:anchorId="0B447127" wp14:editId="5BB58C81">
+          <wp:inline distT="114300" distB="114300" distL="114300" distR="114300" wp14:anchorId="45A57B7F" wp14:editId="787F9698">
             <wp:extent cx="5731200" cy="2882900"/>
             <wp:effectExtent l="0" t="0" r="0" b="0"/>
             <wp:docPr id="1" name="image03.png"/>
@@ -1372,7 +1418,7 @@
                     <pic:cNvPicPr preferRelativeResize="0"/>
                   </pic:nvPicPr>
                   <pic:blipFill>
-                    <a:blip r:embed="rId6"/>
+                    <a:blip r:embed="rId7"/>
                     <a:srcRect/>
                     <a:stretch>
                       <a:fillRect/>
@@ -1422,7 +1468,7 @@
           <w:noProof/>
           <w:lang w:val="en-US"/>
         </w:rPr>
-        <w:t>1</w:t>
+        <w:t>2</w:t>
       </w:r>
       <w:r>
         <w:rPr>
@@ -1488,7 +1534,7 @@
           <w:noProof/>
         </w:rPr>
         <w:drawing>
-          <wp:inline distT="114300" distB="114300" distL="114300" distR="114300" wp14:anchorId="3B3D72FE" wp14:editId="3F7159BC">
+          <wp:inline distT="114300" distB="114300" distL="114300" distR="114300" wp14:anchorId="51C12ECB" wp14:editId="7B2CF909">
             <wp:extent cx="5824538" cy="3337982"/>
             <wp:effectExtent l="0" t="0" r="0" b="0"/>
             <wp:docPr id="3" name="image05.png"/>
@@ -1501,7 +1547,7 @@
                     <pic:cNvPicPr preferRelativeResize="0"/>
                   </pic:nvPicPr>
                   <pic:blipFill>
-                    <a:blip r:embed="rId7"/>
+                    <a:blip r:embed="rId8"/>
                     <a:srcRect l="9136" t="16519" r="26079" b="17699"/>
                     <a:stretch>
                       <a:fillRect/>
@@ -1544,7 +1590,7 @@
         <w:rPr>
           <w:noProof/>
         </w:rPr>
-        <w:t>2</w:t>
+        <w:t>3</w:t>
       </w:r>
       <w:r>
         <w:rPr>
@@ -1614,8 +1660,8 @@
       <w:pPr>
         <w:pStyle w:val="Nagwek1"/>
       </w:pPr>
-      <w:bookmarkStart w:id="5" w:name="_Toc453106831"/>
-      <w:bookmarkStart w:id="6" w:name="_Toc453106890"/>
+      <w:bookmarkStart w:id="4" w:name="_Toc453106831"/>
+      <w:bookmarkStart w:id="5" w:name="_Toc453106890"/>
       <w:r>
         <w:rPr>
           <w:rFonts w:eastAsia="Times New Roman"/>
@@ -1623,8 +1669,8 @@
         <w:lastRenderedPageBreak/>
         <w:t>Projekt bazy analitycznej</w:t>
       </w:r>
+      <w:bookmarkEnd w:id="4"/>
       <w:bookmarkEnd w:id="5"/>
-      <w:bookmarkEnd w:id="6"/>
     </w:p>
     <w:p>
       <w:pPr>
@@ -1652,7 +1698,7 @@
           <w:noProof/>
         </w:rPr>
         <w:drawing>
-          <wp:inline distT="114300" distB="114300" distL="114300" distR="114300" wp14:anchorId="7A8C4481" wp14:editId="722D0671">
+          <wp:inline distT="114300" distB="114300" distL="114300" distR="114300" wp14:anchorId="075ABF91" wp14:editId="3F73C35D">
             <wp:extent cx="4953000" cy="6324600"/>
             <wp:effectExtent l="0" t="0" r="0" b="0"/>
             <wp:docPr id="2" name="image04.jpg"/>
@@ -1665,7 +1711,7 @@
                     <pic:cNvPicPr preferRelativeResize="0"/>
                   </pic:nvPicPr>
                   <pic:blipFill>
-                    <a:blip r:embed="rId8"/>
+                    <a:blip r:embed="rId9"/>
                     <a:srcRect/>
                     <a:stretch>
                       <a:fillRect/>
@@ -1709,7 +1755,7 @@
         <w:rPr>
           <w:noProof/>
         </w:rPr>
-        <w:t>3</w:t>
+        <w:t>4</w:t>
       </w:r>
       <w:r>
         <w:rPr>
@@ -1763,8 +1809,8 @@
           <w:lang w:val="en-US"/>
         </w:rPr>
       </w:pPr>
-      <w:bookmarkStart w:id="7" w:name="_Toc453106832"/>
-      <w:bookmarkStart w:id="8" w:name="_Toc453106891"/>
+      <w:bookmarkStart w:id="6" w:name="_Toc453106832"/>
+      <w:bookmarkStart w:id="7" w:name="_Toc453106891"/>
       <w:proofErr w:type="spellStart"/>
       <w:r>
         <w:rPr>
@@ -1809,8 +1855,8 @@
         </w:rPr>
         <w:t>Extract, Transform and Load)</w:t>
       </w:r>
+      <w:bookmarkEnd w:id="6"/>
       <w:bookmarkEnd w:id="7"/>
-      <w:bookmarkEnd w:id="8"/>
     </w:p>
     <w:p>
       <w:pPr>
@@ -1819,27 +1865,8 @@
       </w:pPr>
       <w:r>
         <w:pict>
-          <v:shapetype id="_x0000_t75" coordsize="21600,21600" o:spt="75" o:preferrelative="t" path="m@4@5l@4@11@9@11@9@5xe" filled="f" stroked="f">
-            <v:stroke joinstyle="miter"/>
-            <v:formulas>
-              <v:f eqn="if lineDrawn pixelLineWidth 0"/>
-              <v:f eqn="sum @0 1 0"/>
-              <v:f eqn="sum 0 0 @1"/>
-              <v:f eqn="prod @2 1 2"/>
-              <v:f eqn="prod @3 21600 pixelWidth"/>
-              <v:f eqn="prod @3 21600 pixelHeight"/>
-              <v:f eqn="sum @0 0 1"/>
-              <v:f eqn="prod @6 1 2"/>
-              <v:f eqn="prod @7 21600 pixelWidth"/>
-              <v:f eqn="sum @8 21600 0"/>
-              <v:f eqn="prod @7 21600 pixelHeight"/>
-              <v:f eqn="sum @10 21600 0"/>
-            </v:formulas>
-            <v:path o:extrusionok="f" gradientshapeok="t" o:connecttype="rect"/>
-            <o:lock v:ext="edit" aspectratio="t"/>
-          </v:shapetype>
-          <v:shape id="_x0000_i1025" type="#_x0000_t75" style="width:194.25pt;height:277.95pt">
-            <v:imagedata r:id="rId9" o:title="etl1"/>
+          <v:shape id="_x0000_i1097" type="#_x0000_t75" style="width:194.25pt;height:278.25pt">
+            <v:imagedata r:id="rId10" o:title="etl1"/>
           </v:shape>
         </w:pict>
       </w:r>
@@ -1865,7 +1892,7 @@
         <w:rPr>
           <w:noProof/>
         </w:rPr>
-        <w:t>4</w:t>
+        <w:t>5</w:t>
       </w:r>
       <w:r>
         <w:rPr>
@@ -1892,8 +1919,8 @@
       </w:pPr>
       <w:r>
         <w:pict>
-          <v:shape id="_x0000_i1026" type="#_x0000_t75" style="width:421.95pt;height:146.5pt">
-            <v:imagedata r:id="rId10" o:title="etl2"/>
+          <v:shape id="_x0000_i1098" type="#_x0000_t75" style="width:421.5pt;height:146.25pt">
+            <v:imagedata r:id="rId11" o:title="etl2"/>
           </v:shape>
         </w:pict>
       </w:r>
@@ -1918,7 +1945,7 @@
         <w:rPr>
           <w:noProof/>
         </w:rPr>
-        <w:t>5</w:t>
+        <w:t>6</w:t>
       </w:r>
       <w:r>
         <w:rPr>
@@ -1968,8 +1995,8 @@
       <w:r>
         <w:lastRenderedPageBreak/>
         <w:pict>
-          <v:shape id="_x0000_i1027" type="#_x0000_t75" style="width:200.95pt;height:284.65pt">
-            <v:imagedata r:id="rId11" o:title="etl3"/>
+          <v:shape id="_x0000_i1099" type="#_x0000_t75" style="width:201pt;height:284.25pt">
+            <v:imagedata r:id="rId12" o:title="etl3"/>
           </v:shape>
         </w:pict>
       </w:r>
@@ -1994,7 +2021,7 @@
         <w:rPr>
           <w:noProof/>
         </w:rPr>
-        <w:t>6</w:t>
+        <w:t>7</w:t>
       </w:r>
       <w:r>
         <w:rPr>
@@ -2033,11 +2060,13 @@
       <w:r>
         <w:lastRenderedPageBreak/>
         <w:pict>
-          <v:shape id="_x0000_i1028" type="#_x0000_t75" style="width:176.65pt;height:309.75pt">
-            <v:imagedata r:id="rId12" o:title="etl4"/>
+          <v:shape id="_x0000_i1100" type="#_x0000_t75" style="width:177pt;height:309.75pt">
+            <v:imagedata r:id="rId13" o:title="etl4"/>
           </v:shape>
         </w:pict>
       </w:r>
+      <w:bookmarkStart w:id="8" w:name="_GoBack"/>
+      <w:bookmarkEnd w:id="8"/>
     </w:p>
     <w:p>
       <w:pPr>
@@ -2059,7 +2088,7 @@
         <w:rPr>
           <w:noProof/>
         </w:rPr>
-        <w:t>7</w:t>
+        <w:t>8</w:t>
       </w:r>
       <w:r>
         <w:rPr>
@@ -2206,8 +2235,8 @@
       <w:r>
         <w:lastRenderedPageBreak/>
         <w:pict>
-          <v:shape id="_x0000_i1029" type="#_x0000_t75" style="width:241.95pt;height:298.9pt">
-            <v:imagedata r:id="rId13" o:title="kostka"/>
+          <v:shape id="_x0000_i1101" type="#_x0000_t75" style="width:241.5pt;height:299.25pt">
+            <v:imagedata r:id="rId14" o:title="kostka"/>
           </v:shape>
         </w:pict>
       </w:r>
@@ -2232,7 +2261,7 @@
         <w:rPr>
           <w:noProof/>
         </w:rPr>
-        <w:t>8</w:t>
+        <w:t>9</w:t>
       </w:r>
       <w:r>
         <w:rPr>
@@ -2251,8 +2280,8 @@
       </w:pPr>
       <w:r>
         <w:pict>
-          <v:shape id="_x0000_i1030" type="#_x0000_t75" style="width:328.2pt;height:147.35pt">
-            <v:imagedata r:id="rId14" o:title="kostka2"/>
+          <v:shape id="_x0000_i1102" type="#_x0000_t75" style="width:328.5pt;height:147pt">
+            <v:imagedata r:id="rId15" o:title="kostka2"/>
           </v:shape>
         </w:pict>
       </w:r>
@@ -2277,7 +2306,7 @@
         <w:rPr>
           <w:noProof/>
         </w:rPr>
-        <w:t>9</w:t>
+        <w:t>10</w:t>
       </w:r>
       <w:r>
         <w:rPr>
@@ -2306,8 +2335,8 @@
       </w:pPr>
       <w:r>
         <w:pict>
-          <v:shape id="_x0000_i1031" type="#_x0000_t75" style="width:4in;height:82.9pt">
-            <v:imagedata r:id="rId15" o:title="kostka3"/>
+          <v:shape id="_x0000_i1103" type="#_x0000_t75" style="width:4in;height:83.25pt">
+            <v:imagedata r:id="rId16" o:title="kostka3"/>
           </v:shape>
         </w:pict>
       </w:r>
@@ -2337,7 +2366,7 @@
         <w:rPr>
           <w:noProof/>
         </w:rPr>
-        <w:t>10</w:t>
+        <w:t>11</w:t>
       </w:r>
       <w:r>
         <w:rPr>
@@ -2393,8 +2422,8 @@
       </w:pPr>
       <w:r>
         <w:pict>
-          <v:shape id="_x0000_i1032" type="#_x0000_t75" style="width:269.6pt;height:263.7pt">
-            <v:imagedata r:id="rId16" o:title="raporty1"/>
+          <v:shape id="_x0000_i1104" type="#_x0000_t75" style="width:269.25pt;height:264pt">
+            <v:imagedata r:id="rId17" o:title="raporty1"/>
           </v:shape>
         </w:pict>
       </w:r>
@@ -2410,10 +2439,7 @@
         <w:fldChar w:fldCharType="begin"/>
       </w:r>
       <w:r>
-        <w:instrText xml:space="preserve"> SEQ Tabela \* ARABIC</w:instrText>
-      </w:r>
-      <w:r>
-        <w:instrText xml:space="preserve"> </w:instrText>
+        <w:instrText xml:space="preserve"> SEQ Tabela \* ARABIC </w:instrText>
       </w:r>
       <w:r>
         <w:fldChar w:fldCharType="separate"/>
@@ -2447,8 +2473,8 @@
       </w:pPr>
       <w:r>
         <w:pict>
-          <v:shape id="_x0000_i1033" type="#_x0000_t75" style="width:451.25pt;height:253.65pt">
-            <v:imagedata r:id="rId17" o:title="raporty2"/>
+          <v:shape id="_x0000_i1105" type="#_x0000_t75" style="width:450.75pt;height:253.5pt">
+            <v:imagedata r:id="rId18" o:title="raporty2"/>
           </v:shape>
         </w:pict>
       </w:r>
@@ -2473,7 +2499,7 @@
         <w:rPr>
           <w:noProof/>
         </w:rPr>
-        <w:t>11</w:t>
+        <w:t>12</w:t>
       </w:r>
       <w:r>
         <w:rPr>
@@ -2516,8 +2542,8 @@
       </w:pPr>
       <w:r>
         <w:pict>
-          <v:shape id="_x0000_i1034" type="#_x0000_t75" style="width:287.15pt;height:319pt">
-            <v:imagedata r:id="rId18" o:title="raporty3"/>
+          <v:shape id="_x0000_i1106" type="#_x0000_t75" style="width:287.25pt;height:318.75pt">
+            <v:imagedata r:id="rId19" o:title="raporty3"/>
           </v:shape>
         </w:pict>
       </w:r>
@@ -2542,7 +2568,7 @@
         <w:rPr>
           <w:noProof/>
         </w:rPr>
-        <w:t>12</w:t>
+        <w:t>13</w:t>
       </w:r>
       <w:r>
         <w:rPr>
@@ -2582,8 +2608,8 @@
       </w:pPr>
       <w:r>
         <w:pict>
-          <v:shape id="_x0000_i1035" type="#_x0000_t75" style="width:451.25pt;height:228.55pt">
-            <v:imagedata r:id="rId19" o:title="raporty4"/>
+          <v:shape id="_x0000_i1107" type="#_x0000_t75" style="width:451.5pt;height:228.75pt">
+            <v:imagedata r:id="rId20" o:title="raporty4"/>
           </v:shape>
         </w:pict>
       </w:r>
@@ -2608,7 +2634,7 @@
         <w:rPr>
           <w:noProof/>
         </w:rPr>
-        <w:t>13</w:t>
+        <w:t>14</w:t>
       </w:r>
       <w:r>
         <w:rPr>
@@ -3969,7 +3995,7 @@
 </file>
 
 <file path=customXml/itemProps1.xml><?xml version="1.0" encoding="utf-8"?>
-<ds:datastoreItem xmlns:ds="http://schemas.openxmlformats.org/officeDocument/2006/customXml" ds:itemID="{59586703-7095-4D9F-B93B-91A5D6913942}">
+<ds:datastoreItem xmlns:ds="http://schemas.openxmlformats.org/officeDocument/2006/customXml" ds:itemID="{22DB12D5-3CD5-4114-80C7-085255D59E93}">
   <ds:schemaRefs>
     <ds:schemaRef ds:uri="http://schemas.openxmlformats.org/officeDocument/2006/bibliography"/>
   </ds:schemaRefs>

</xml_diff>